<commit_message>
background, roads don't overlap, more lights
</commit_message>
<xml_diff>
--- a/Documentatie.docx
+++ b/Documentatie.docx
@@ -292,6 +292,135 @@
           <w:lang w:val="en-US"/>
         </w:rPr>
         <w:t>pe Google Maps.</w:t>
+      </w:r>
+    </w:p>
+    <w:p>
+      <w:pPr>
+        <w:rPr>
+          <w:rFonts w:ascii="Consolas" w:hAnsi="Consolas"/>
+          <w:sz w:val="32"/>
+          <w:szCs w:val="32"/>
+          <w:lang w:val="en-US"/>
+        </w:rPr>
+      </w:pPr>
+      <w:r>
+        <w:rPr>
+          <w:rFonts w:ascii="Consolas" w:hAnsi="Consolas"/>
+          <w:sz w:val="32"/>
+          <w:szCs w:val="32"/>
+          <w:lang w:val="en-US"/>
+        </w:rPr>
+        <w:t xml:space="preserve">Background: </w:t>
+      </w:r>
+      <w:proofErr w:type="spellStart"/>
+      <w:r>
+        <w:rPr>
+          <w:rFonts w:ascii="Consolas" w:hAnsi="Consolas"/>
+          <w:sz w:val="32"/>
+          <w:szCs w:val="32"/>
+          <w:lang w:val="en-US"/>
+        </w:rPr>
+        <w:t>În</w:t>
+      </w:r>
+      <w:proofErr w:type="spellEnd"/>
+      <w:r>
+        <w:rPr>
+          <w:rFonts w:ascii="Consolas" w:hAnsi="Consolas"/>
+          <w:sz w:val="32"/>
+          <w:szCs w:val="32"/>
+          <w:lang w:val="en-US"/>
+        </w:rPr>
+        <w:t xml:space="preserve"> world properties se </w:t>
+      </w:r>
+      <w:proofErr w:type="spellStart"/>
+      <w:r>
+        <w:rPr>
+          <w:rFonts w:ascii="Consolas" w:hAnsi="Consolas"/>
+          <w:sz w:val="32"/>
+          <w:szCs w:val="32"/>
+          <w:lang w:val="en-US"/>
+        </w:rPr>
+        <w:t>adaugă</w:t>
+      </w:r>
+      <w:proofErr w:type="spellEnd"/>
+      <w:r>
+        <w:rPr>
+          <w:rFonts w:ascii="Consolas" w:hAnsi="Consolas"/>
+          <w:sz w:val="32"/>
+          <w:szCs w:val="32"/>
+          <w:lang w:val="en-US"/>
+        </w:rPr>
+        <w:t xml:space="preserve"> un HDRI </w:t>
+      </w:r>
+      <w:proofErr w:type="spellStart"/>
+      <w:r>
+        <w:rPr>
+          <w:rFonts w:ascii="Consolas" w:hAnsi="Consolas"/>
+          <w:sz w:val="32"/>
+          <w:szCs w:val="32"/>
+          <w:lang w:val="en-US"/>
+        </w:rPr>
+        <w:t>obținut</w:t>
+      </w:r>
+      <w:proofErr w:type="spellEnd"/>
+      <w:r>
+        <w:rPr>
+          <w:rFonts w:ascii="Consolas" w:hAnsi="Consolas"/>
+          <w:sz w:val="32"/>
+          <w:szCs w:val="32"/>
+          <w:lang w:val="en-US"/>
+        </w:rPr>
+        <w:t xml:space="preserve"> de pe </w:t>
+      </w:r>
+      <w:hyperlink r:id="rId4" w:history="1">
+        <w:r>
+          <w:rPr>
+            <w:rStyle w:val="Hyperlink"/>
+            <w:rFonts w:ascii="Consolas" w:hAnsi="Consolas"/>
+            <w:sz w:val="32"/>
+            <w:szCs w:val="32"/>
+            <w:lang w:val="en-US"/>
+          </w:rPr>
+          <w:t>https://www.blenderkit.com/asset-gallery-detail/06b045be-8b1e</w:t>
+        </w:r>
+        <w:r>
+          <w:rPr>
+            <w:rStyle w:val="Hyperlink"/>
+            <w:rFonts w:ascii="Consolas" w:hAnsi="Consolas"/>
+            <w:sz w:val="32"/>
+            <w:szCs w:val="32"/>
+            <w:lang w:val="en-US"/>
+          </w:rPr>
+          <w:t>-</w:t>
+        </w:r>
+        <w:r>
+          <w:rPr>
+            <w:rStyle w:val="Hyperlink"/>
+            <w:rFonts w:ascii="Consolas" w:hAnsi="Consolas"/>
+            <w:sz w:val="32"/>
+            <w:szCs w:val="32"/>
+            <w:lang w:val="en-US"/>
+          </w:rPr>
+          <w:t>46e4-82ef-da35140332d9/</w:t>
+        </w:r>
+      </w:hyperlink>
+      <w:r>
+        <w:rPr>
+          <w:rFonts w:ascii="Consolas" w:hAnsi="Consolas"/>
+          <w:sz w:val="32"/>
+          <w:szCs w:val="32"/>
+          <w:lang w:val="en-US"/>
+        </w:rPr>
+        <w:t xml:space="preserve"> ca Environment Texture</w:t>
+      </w:r>
+      <w:r>
+        <w:rPr>
+          <w:rFonts w:ascii="Consolas" w:hAnsi="Consolas"/>
+          <w:sz w:val="32"/>
+          <w:szCs w:val="32"/>
+          <w:lang w:val="en-US"/>
+        </w:rPr>
+        <w:t>.</w:t>
       </w:r>
     </w:p>
     <w:p>
@@ -499,7 +628,7 @@
                     </pic:cNvPicPr>
                   </pic:nvPicPr>
                   <pic:blipFill>
-                    <a:blip r:embed="rId4">
+                    <a:blip r:embed="rId5">
                       <a:extLst>
                         <a:ext uri="{28A0092B-C50C-407E-A947-70E740481C1C}">
                           <a14:useLocalDpi xmlns:a14="http://schemas.microsoft.com/office/drawing/2010/main" val="0"/>
@@ -697,7 +826,7 @@
                     </pic:cNvPicPr>
                   </pic:nvPicPr>
                   <pic:blipFill>
-                    <a:blip r:embed="rId5">
+                    <a:blip r:embed="rId6">
                       <a:extLst>
                         <a:ext uri="{28A0092B-C50C-407E-A947-70E740481C1C}">
                           <a14:useLocalDpi xmlns:a14="http://schemas.microsoft.com/office/drawing/2010/main" val="0"/>
@@ -757,12 +886,22 @@
           <w:szCs w:val="32"/>
         </w:rPr>
       </w:pPr>
-      <w:r>
-        <w:rPr>
-          <w:rFonts w:ascii="Consolas" w:hAnsi="Consolas"/>
-          <w:sz w:val="32"/>
-          <w:szCs w:val="32"/>
-        </w:rPr>
+    </w:p>
+    <w:p>
+      <w:pPr>
+        <w:rPr>
+          <w:rFonts w:ascii="Consolas" w:hAnsi="Consolas"/>
+          <w:sz w:val="32"/>
+          <w:szCs w:val="32"/>
+        </w:rPr>
+      </w:pPr>
+      <w:r>
+        <w:rPr>
+          <w:rFonts w:ascii="Consolas" w:hAnsi="Consolas"/>
+          <w:sz w:val="32"/>
+          <w:szCs w:val="32"/>
+        </w:rPr>
+        <w:lastRenderedPageBreak/>
         <w:t>Clădir</w:t>
       </w:r>
       <w:r>
@@ -919,7 +1058,6 @@
           <w:sz w:val="32"/>
           <w:szCs w:val="32"/>
         </w:rPr>
-        <w:lastRenderedPageBreak/>
         <w:t xml:space="preserve">Se </w:t>
       </w:r>
       <w:proofErr w:type="spellStart"/>
@@ -1329,7 +1467,7 @@
           <w:szCs w:val="32"/>
         </w:rPr>
       </w:pPr>
-      <w:hyperlink r:id="rId6" w:history="1">
+      <w:hyperlink r:id="rId7" w:history="1">
         <w:r>
           <w:rPr>
             <w:rStyle w:val="Hyperlink"/>
@@ -1398,6 +1536,7 @@
           <w:sz w:val="32"/>
           <w:szCs w:val="32"/>
         </w:rPr>
+        <w:lastRenderedPageBreak/>
         <w:t>Trapezul se împarte în secțiuni mai mici pentru a obține distribuția vizibilă în imagine</w:t>
       </w:r>
       <w:r>
@@ -1431,7 +1570,7 @@
                     </pic:cNvPicPr>
                   </pic:nvPicPr>
                   <pic:blipFill>
-                    <a:blip r:embed="rId7">
+                    <a:blip r:embed="rId8">
                       <a:extLst>
                         <a:ext uri="{28A0092B-C50C-407E-A947-70E740481C1C}">
                           <a14:useLocalDpi xmlns:a14="http://schemas.microsoft.com/office/drawing/2010/main" val="0"/>
@@ -1480,7 +1619,6 @@
           <w:szCs w:val="32"/>
           <w:lang w:val="en-US"/>
         </w:rPr>
-        <w:lastRenderedPageBreak/>
         <w:t xml:space="preserve">Se </w:t>
       </w:r>
       <w:proofErr w:type="spellStart"/>
@@ -1934,7 +2072,7 @@
         </w:rPr>
         <w:t xml:space="preserve"> </w:t>
       </w:r>
-      <w:hyperlink r:id="rId8" w:history="1">
+      <w:hyperlink r:id="rId9" w:history="1">
         <w:r>
           <w:rPr>
             <w:rStyle w:val="Hyperlink"/>
@@ -2304,6 +2442,136 @@
           <w:u w:val="none"/>
           <w:lang w:val="en-US"/>
         </w:rPr>
+        <w:t xml:space="preserve"> i se </w:t>
+      </w:r>
+      <w:proofErr w:type="spellStart"/>
+      <w:r>
+        <w:rPr>
+          <w:rStyle w:val="Hyperlink"/>
+          <w:rFonts w:ascii="Consolas" w:hAnsi="Consolas"/>
+          <w:color w:val="auto"/>
+          <w:sz w:val="32"/>
+          <w:szCs w:val="32"/>
+          <w:u w:val="none"/>
+          <w:lang w:val="en-US"/>
+        </w:rPr>
+        <w:t>atribuie</w:t>
+      </w:r>
+      <w:proofErr w:type="spellEnd"/>
+      <w:r>
+        <w:rPr>
+          <w:rStyle w:val="Hyperlink"/>
+          <w:rFonts w:ascii="Consolas" w:hAnsi="Consolas"/>
+          <w:color w:val="auto"/>
+          <w:sz w:val="32"/>
+          <w:szCs w:val="32"/>
+          <w:u w:val="none"/>
+          <w:lang w:val="en-US"/>
+        </w:rPr>
+        <w:t xml:space="preserve"> un modifier array </w:t>
+      </w:r>
+      <w:proofErr w:type="spellStart"/>
+      <w:r>
+        <w:rPr>
+          <w:rStyle w:val="Hyperlink"/>
+          <w:rFonts w:ascii="Consolas" w:hAnsi="Consolas"/>
+          <w:color w:val="auto"/>
+          <w:sz w:val="32"/>
+          <w:szCs w:val="32"/>
+          <w:u w:val="none"/>
+          <w:lang w:val="en-US"/>
+        </w:rPr>
+        <w:t>și</w:t>
+      </w:r>
+      <w:proofErr w:type="spellEnd"/>
+      <w:r>
+        <w:rPr>
+          <w:rStyle w:val="Hyperlink"/>
+          <w:rFonts w:ascii="Consolas" w:hAnsi="Consolas"/>
+          <w:color w:val="auto"/>
+          <w:sz w:val="32"/>
+          <w:szCs w:val="32"/>
+          <w:u w:val="none"/>
+          <w:lang w:val="en-US"/>
+        </w:rPr>
+        <w:t xml:space="preserve"> o </w:t>
+      </w:r>
+      <w:proofErr w:type="spellStart"/>
+      <w:r>
+        <w:rPr>
+          <w:rStyle w:val="Hyperlink"/>
+          <w:rFonts w:ascii="Consolas" w:hAnsi="Consolas"/>
+          <w:color w:val="auto"/>
+          <w:sz w:val="32"/>
+          <w:szCs w:val="32"/>
+          <w:u w:val="none"/>
+          <w:lang w:val="en-US"/>
+        </w:rPr>
+        <w:t>curbă</w:t>
+      </w:r>
+      <w:proofErr w:type="spellEnd"/>
+      <w:r>
+        <w:rPr>
+          <w:rStyle w:val="Hyperlink"/>
+          <w:rFonts w:ascii="Consolas" w:hAnsi="Consolas"/>
+          <w:color w:val="auto"/>
+          <w:sz w:val="32"/>
+          <w:szCs w:val="32"/>
+          <w:u w:val="none"/>
+          <w:lang w:val="en-US"/>
+        </w:rPr>
+        <w:t xml:space="preserve"> de tip path </w:t>
+      </w:r>
+      <w:proofErr w:type="spellStart"/>
+      <w:r>
+        <w:rPr>
+          <w:rStyle w:val="Hyperlink"/>
+          <w:rFonts w:ascii="Consolas" w:hAnsi="Consolas"/>
+          <w:color w:val="auto"/>
+          <w:sz w:val="32"/>
+          <w:szCs w:val="32"/>
+          <w:u w:val="none"/>
+          <w:lang w:val="en-US"/>
+        </w:rPr>
+        <w:t>pentru</w:t>
+      </w:r>
+      <w:proofErr w:type="spellEnd"/>
+      <w:r>
+        <w:rPr>
+          <w:rStyle w:val="Hyperlink"/>
+          <w:rFonts w:ascii="Consolas" w:hAnsi="Consolas"/>
+          <w:color w:val="auto"/>
+          <w:sz w:val="32"/>
+          <w:szCs w:val="32"/>
+          <w:u w:val="none"/>
+          <w:lang w:val="en-US"/>
+        </w:rPr>
+        <w:t xml:space="preserve"> ca </w:t>
+      </w:r>
+      <w:proofErr w:type="spellStart"/>
+      <w:r>
+        <w:rPr>
+          <w:rStyle w:val="Hyperlink"/>
+          <w:rFonts w:ascii="Consolas" w:hAnsi="Consolas"/>
+          <w:color w:val="auto"/>
+          <w:sz w:val="32"/>
+          <w:szCs w:val="32"/>
+          <w:u w:val="none"/>
+          <w:lang w:val="en-US"/>
+        </w:rPr>
+        <w:t>drumul</w:t>
+      </w:r>
+      <w:proofErr w:type="spellEnd"/>
+      <w:r>
+        <w:rPr>
+          <w:rStyle w:val="Hyperlink"/>
+          <w:rFonts w:ascii="Consolas" w:hAnsi="Consolas"/>
+          <w:color w:val="auto"/>
+          <w:sz w:val="32"/>
+          <w:szCs w:val="32"/>
+          <w:u w:val="none"/>
+          <w:lang w:val="en-US"/>
+        </w:rPr>
         <w:t xml:space="preserve"> </w:t>
       </w:r>
       <w:proofErr w:type="spellStart"/>
@@ -2317,46 +2585,46 @@
           <w:u w:val="none"/>
           <w:lang w:val="en-US"/>
         </w:rPr>
-        <w:t>i</w:t>
-      </w:r>
-      <w:proofErr w:type="spellEnd"/>
-      <w:r>
-        <w:rPr>
-          <w:rStyle w:val="Hyperlink"/>
-          <w:rFonts w:ascii="Consolas" w:hAnsi="Consolas"/>
-          <w:color w:val="auto"/>
-          <w:sz w:val="32"/>
-          <w:szCs w:val="32"/>
-          <w:u w:val="none"/>
-          <w:lang w:val="en-US"/>
-        </w:rPr>
-        <w:t xml:space="preserve"> se </w:t>
-      </w:r>
-      <w:proofErr w:type="spellStart"/>
-      <w:r>
-        <w:rPr>
-          <w:rStyle w:val="Hyperlink"/>
-          <w:rFonts w:ascii="Consolas" w:hAnsi="Consolas"/>
-          <w:color w:val="auto"/>
-          <w:sz w:val="32"/>
-          <w:szCs w:val="32"/>
-          <w:u w:val="none"/>
-          <w:lang w:val="en-US"/>
-        </w:rPr>
-        <w:t>atribuie</w:t>
-      </w:r>
-      <w:proofErr w:type="spellEnd"/>
-      <w:r>
-        <w:rPr>
-          <w:rStyle w:val="Hyperlink"/>
-          <w:rFonts w:ascii="Consolas" w:hAnsi="Consolas"/>
-          <w:color w:val="auto"/>
-          <w:sz w:val="32"/>
-          <w:szCs w:val="32"/>
-          <w:u w:val="none"/>
-          <w:lang w:val="en-US"/>
-        </w:rPr>
-        <w:t xml:space="preserve"> un modifier array </w:t>
+        <w:t>să</w:t>
+      </w:r>
+      <w:proofErr w:type="spellEnd"/>
+      <w:r>
+        <w:rPr>
+          <w:rStyle w:val="Hyperlink"/>
+          <w:rFonts w:ascii="Consolas" w:hAnsi="Consolas"/>
+          <w:color w:val="auto"/>
+          <w:sz w:val="32"/>
+          <w:szCs w:val="32"/>
+          <w:u w:val="none"/>
+          <w:lang w:val="en-US"/>
+        </w:rPr>
+        <w:t xml:space="preserve"> fie </w:t>
+      </w:r>
+      <w:proofErr w:type="spellStart"/>
+      <w:r>
+        <w:rPr>
+          <w:rStyle w:val="Hyperlink"/>
+          <w:rFonts w:ascii="Consolas" w:hAnsi="Consolas"/>
+          <w:color w:val="auto"/>
+          <w:sz w:val="32"/>
+          <w:szCs w:val="32"/>
+          <w:u w:val="none"/>
+          <w:lang w:val="en-US"/>
+        </w:rPr>
+        <w:t>extins</w:t>
+      </w:r>
+      <w:proofErr w:type="spellEnd"/>
+      <w:r>
+        <w:rPr>
+          <w:rStyle w:val="Hyperlink"/>
+          <w:rFonts w:ascii="Consolas" w:hAnsi="Consolas"/>
+          <w:color w:val="auto"/>
+          <w:sz w:val="32"/>
+          <w:szCs w:val="32"/>
+          <w:u w:val="none"/>
+          <w:lang w:val="en-US"/>
+        </w:rPr>
+        <w:t xml:space="preserve"> </w:t>
       </w:r>
       <w:proofErr w:type="spellStart"/>
       <w:r>
@@ -2382,84 +2650,6 @@
           <w:u w:val="none"/>
           <w:lang w:val="en-US"/>
         </w:rPr>
-        <w:t xml:space="preserve"> o </w:t>
-      </w:r>
-      <w:proofErr w:type="spellStart"/>
-      <w:r>
-        <w:rPr>
-          <w:rStyle w:val="Hyperlink"/>
-          <w:rFonts w:ascii="Consolas" w:hAnsi="Consolas"/>
-          <w:color w:val="auto"/>
-          <w:sz w:val="32"/>
-          <w:szCs w:val="32"/>
-          <w:u w:val="none"/>
-          <w:lang w:val="en-US"/>
-        </w:rPr>
-        <w:t>curbă</w:t>
-      </w:r>
-      <w:proofErr w:type="spellEnd"/>
-      <w:r>
-        <w:rPr>
-          <w:rStyle w:val="Hyperlink"/>
-          <w:rFonts w:ascii="Consolas" w:hAnsi="Consolas"/>
-          <w:color w:val="auto"/>
-          <w:sz w:val="32"/>
-          <w:szCs w:val="32"/>
-          <w:u w:val="none"/>
-          <w:lang w:val="en-US"/>
-        </w:rPr>
-        <w:t xml:space="preserve"> de tip path </w:t>
-      </w:r>
-      <w:proofErr w:type="spellStart"/>
-      <w:r>
-        <w:rPr>
-          <w:rStyle w:val="Hyperlink"/>
-          <w:rFonts w:ascii="Consolas" w:hAnsi="Consolas"/>
-          <w:color w:val="auto"/>
-          <w:sz w:val="32"/>
-          <w:szCs w:val="32"/>
-          <w:u w:val="none"/>
-          <w:lang w:val="en-US"/>
-        </w:rPr>
-        <w:t>pentru</w:t>
-      </w:r>
-      <w:proofErr w:type="spellEnd"/>
-      <w:r>
-        <w:rPr>
-          <w:rStyle w:val="Hyperlink"/>
-          <w:rFonts w:ascii="Consolas" w:hAnsi="Consolas"/>
-          <w:color w:val="auto"/>
-          <w:sz w:val="32"/>
-          <w:szCs w:val="32"/>
-          <w:u w:val="none"/>
-          <w:lang w:val="en-US"/>
-        </w:rPr>
-        <w:t xml:space="preserve"> ca </w:t>
-      </w:r>
-      <w:proofErr w:type="spellStart"/>
-      <w:r>
-        <w:rPr>
-          <w:rStyle w:val="Hyperlink"/>
-          <w:rFonts w:ascii="Consolas" w:hAnsi="Consolas"/>
-          <w:color w:val="auto"/>
-          <w:sz w:val="32"/>
-          <w:szCs w:val="32"/>
-          <w:u w:val="none"/>
-          <w:lang w:val="en-US"/>
-        </w:rPr>
-        <w:t>drumul</w:t>
-      </w:r>
-      <w:proofErr w:type="spellEnd"/>
-      <w:r>
-        <w:rPr>
-          <w:rStyle w:val="Hyperlink"/>
-          <w:rFonts w:ascii="Consolas" w:hAnsi="Consolas"/>
-          <w:color w:val="auto"/>
-          <w:sz w:val="32"/>
-          <w:szCs w:val="32"/>
-          <w:u w:val="none"/>
-          <w:lang w:val="en-US"/>
-        </w:rPr>
         <w:t xml:space="preserve"> </w:t>
       </w:r>
       <w:proofErr w:type="spellStart"/>
@@ -2473,84 +2663,6 @@
           <w:u w:val="none"/>
           <w:lang w:val="en-US"/>
         </w:rPr>
-        <w:t>să</w:t>
-      </w:r>
-      <w:proofErr w:type="spellEnd"/>
-      <w:r>
-        <w:rPr>
-          <w:rStyle w:val="Hyperlink"/>
-          <w:rFonts w:ascii="Consolas" w:hAnsi="Consolas"/>
-          <w:color w:val="auto"/>
-          <w:sz w:val="32"/>
-          <w:szCs w:val="32"/>
-          <w:u w:val="none"/>
-          <w:lang w:val="en-US"/>
-        </w:rPr>
-        <w:t xml:space="preserve"> fie </w:t>
-      </w:r>
-      <w:proofErr w:type="spellStart"/>
-      <w:r>
-        <w:rPr>
-          <w:rStyle w:val="Hyperlink"/>
-          <w:rFonts w:ascii="Consolas" w:hAnsi="Consolas"/>
-          <w:color w:val="auto"/>
-          <w:sz w:val="32"/>
-          <w:szCs w:val="32"/>
-          <w:u w:val="none"/>
-          <w:lang w:val="en-US"/>
-        </w:rPr>
-        <w:t>extins</w:t>
-      </w:r>
-      <w:proofErr w:type="spellEnd"/>
-      <w:r>
-        <w:rPr>
-          <w:rStyle w:val="Hyperlink"/>
-          <w:rFonts w:ascii="Consolas" w:hAnsi="Consolas"/>
-          <w:color w:val="auto"/>
-          <w:sz w:val="32"/>
-          <w:szCs w:val="32"/>
-          <w:u w:val="none"/>
-          <w:lang w:val="en-US"/>
-        </w:rPr>
-        <w:t xml:space="preserve"> </w:t>
-      </w:r>
-      <w:proofErr w:type="spellStart"/>
-      <w:r>
-        <w:rPr>
-          <w:rStyle w:val="Hyperlink"/>
-          <w:rFonts w:ascii="Consolas" w:hAnsi="Consolas"/>
-          <w:color w:val="auto"/>
-          <w:sz w:val="32"/>
-          <w:szCs w:val="32"/>
-          <w:u w:val="none"/>
-          <w:lang w:val="en-US"/>
-        </w:rPr>
-        <w:t>și</w:t>
-      </w:r>
-      <w:proofErr w:type="spellEnd"/>
-      <w:r>
-        <w:rPr>
-          <w:rStyle w:val="Hyperlink"/>
-          <w:rFonts w:ascii="Consolas" w:hAnsi="Consolas"/>
-          <w:color w:val="auto"/>
-          <w:sz w:val="32"/>
-          <w:szCs w:val="32"/>
-          <w:u w:val="none"/>
-          <w:lang w:val="en-US"/>
-        </w:rPr>
-        <w:t xml:space="preserve"> </w:t>
-      </w:r>
-      <w:proofErr w:type="spellStart"/>
-      <w:r>
-        <w:rPr>
-          <w:rStyle w:val="Hyperlink"/>
-          <w:rFonts w:ascii="Consolas" w:hAnsi="Consolas"/>
-          <w:color w:val="auto"/>
-          <w:sz w:val="32"/>
-          <w:szCs w:val="32"/>
-          <w:u w:val="none"/>
-          <w:lang w:val="en-US"/>
-        </w:rPr>
         <w:t>rotit</w:t>
       </w:r>
       <w:proofErr w:type="spellEnd"/>
@@ -2687,7 +2799,7 @@
           <w:szCs w:val="32"/>
         </w:rPr>
       </w:pPr>
-      <w:hyperlink r:id="rId9" w:history="1">
+      <w:hyperlink r:id="rId10" w:history="1">
         <w:r>
           <w:rPr>
             <w:rStyle w:val="Hyperlink"/>
@@ -2707,7 +2819,7 @@
           <w:szCs w:val="32"/>
         </w:rPr>
       </w:pPr>
-      <w:hyperlink r:id="rId10" w:history="1">
+      <w:hyperlink r:id="rId11" w:history="1">
         <w:r>
           <w:rPr>
             <w:rStyle w:val="Hyperlink"/>
@@ -2727,7 +2839,7 @@
           <w:szCs w:val="32"/>
         </w:rPr>
       </w:pPr>
-      <w:hyperlink r:id="rId11" w:history="1">
+      <w:hyperlink r:id="rId12" w:history="1">
         <w:r>
           <w:rPr>
             <w:rStyle w:val="Hyperlink"/>
@@ -2790,7 +2902,7 @@
         </w:rPr>
         <w:t xml:space="preserve">Ventilator: </w:t>
       </w:r>
-      <w:hyperlink r:id="rId12" w:history="1">
+      <w:hyperlink r:id="rId13" w:history="1">
         <w:r>
           <w:rPr>
             <w:rStyle w:val="Hyperlink"/>
@@ -2825,71 +2937,6 @@
         </w:rPr>
         <w:t xml:space="preserve">: </w:t>
       </w:r>
-      <w:hyperlink r:id="rId13" w:history="1">
-        <w:r>
-          <w:rPr>
-            <w:rStyle w:val="Hyperlink"/>
-            <w:rFonts w:ascii="Consolas" w:hAnsi="Consolas"/>
-            <w:sz w:val="32"/>
-            <w:szCs w:val="32"/>
-          </w:rPr>
-          <w:t>https://www.blenderkit.com/asset-gallery-detail/0470ca8c-0719-4404-a4ef-477948522</w:t>
-        </w:r>
-        <w:r>
-          <w:rPr>
-            <w:rStyle w:val="Hyperlink"/>
-            <w:rFonts w:ascii="Consolas" w:hAnsi="Consolas"/>
-            <w:sz w:val="32"/>
-            <w:szCs w:val="32"/>
-          </w:rPr>
-          <w:t>6</w:t>
-        </w:r>
-        <w:r>
-          <w:rPr>
-            <w:rStyle w:val="Hyperlink"/>
-            <w:rFonts w:ascii="Consolas" w:hAnsi="Consolas"/>
-            <w:sz w:val="32"/>
-            <w:szCs w:val="32"/>
-          </w:rPr>
-          <w:t>4e/</w:t>
-        </w:r>
-      </w:hyperlink>
-    </w:p>
-    <w:p>
-      <w:pPr>
-        <w:rPr>
-          <w:rFonts w:ascii="Consolas" w:hAnsi="Consolas"/>
-          <w:sz w:val="32"/>
-          <w:szCs w:val="32"/>
-        </w:rPr>
-      </w:pPr>
-    </w:p>
-    <w:p>
-      <w:pPr>
-        <w:rPr>
-          <w:rFonts w:ascii="Consolas" w:hAnsi="Consolas"/>
-          <w:sz w:val="32"/>
-          <w:szCs w:val="32"/>
-        </w:rPr>
-      </w:pPr>
-      <w:proofErr w:type="spellStart"/>
-      <w:r>
-        <w:rPr>
-          <w:rFonts w:ascii="Consolas" w:hAnsi="Consolas"/>
-          <w:sz w:val="32"/>
-          <w:szCs w:val="32"/>
-        </w:rPr>
-        <w:t>GitHub</w:t>
-      </w:r>
-      <w:proofErr w:type="spellEnd"/>
-      <w:r>
-        <w:rPr>
-          <w:rFonts w:ascii="Consolas" w:hAnsi="Consolas"/>
-          <w:sz w:val="32"/>
-          <w:szCs w:val="32"/>
-        </w:rPr>
-        <w:t xml:space="preserve">: </w:t>
-      </w:r>
       <w:hyperlink r:id="rId14" w:history="1">
         <w:r>
           <w:rPr>
@@ -2898,8 +2945,46 @@
             <w:sz w:val="32"/>
             <w:szCs w:val="32"/>
           </w:rPr>
-          <w:t>https://github.com</w:t>
+          <w:t>https://www.blenderkit.com/asset-gallery-detail/0470ca8c-0719-4404-a4ef-47794852264e/</w:t>
         </w:r>
+      </w:hyperlink>
+    </w:p>
+    <w:p>
+      <w:pPr>
+        <w:rPr>
+          <w:rFonts w:ascii="Consolas" w:hAnsi="Consolas"/>
+          <w:sz w:val="32"/>
+          <w:szCs w:val="32"/>
+        </w:rPr>
+      </w:pPr>
+    </w:p>
+    <w:p>
+      <w:pPr>
+        <w:rPr>
+          <w:rFonts w:ascii="Consolas" w:hAnsi="Consolas"/>
+          <w:sz w:val="32"/>
+          <w:szCs w:val="32"/>
+        </w:rPr>
+      </w:pPr>
+      <w:proofErr w:type="spellStart"/>
+      <w:r>
+        <w:rPr>
+          <w:rFonts w:ascii="Consolas" w:hAnsi="Consolas"/>
+          <w:sz w:val="32"/>
+          <w:szCs w:val="32"/>
+        </w:rPr>
+        <w:t>GitHub</w:t>
+      </w:r>
+      <w:proofErr w:type="spellEnd"/>
+      <w:r>
+        <w:rPr>
+          <w:rFonts w:ascii="Consolas" w:hAnsi="Consolas"/>
+          <w:sz w:val="32"/>
+          <w:szCs w:val="32"/>
+        </w:rPr>
+        <w:t xml:space="preserve">: </w:t>
+      </w:r>
+      <w:hyperlink r:id="rId15" w:history="1">
         <w:r>
           <w:rPr>
             <w:rStyle w:val="Hyperlink"/>
@@ -2907,16 +2992,7 @@
             <w:sz w:val="32"/>
             <w:szCs w:val="32"/>
           </w:rPr>
-          <w:t>/</w:t>
-        </w:r>
-        <w:r>
-          <w:rPr>
-            <w:rStyle w:val="Hyperlink"/>
-            <w:rFonts w:ascii="Consolas" w:hAnsi="Consolas"/>
-            <w:sz w:val="32"/>
-            <w:szCs w:val="32"/>
-          </w:rPr>
-          <w:t>r1ks-iwnl/GAC</w:t>
+          <w:t>https://github.com/r1ks-iwnl/GAC</w:t>
         </w:r>
       </w:hyperlink>
     </w:p>

</xml_diff>